<commit_message>
edits to saml use-case and change title on ref-arch
</commit_message>
<xml_diff>
--- a/output/authn-saml.docx
+++ b/output/authn-saml.docx
@@ -13,25 +13,25 @@
         <w:t xml:space="preserve"> </w:t>
       </w:r>
       <w:r>
-        <w:t xml:space="preserve">service</w:t>
+        <w:t xml:space="preserve">Service</w:t>
       </w:r>
       <w:r>
         <w:t xml:space="preserve"> </w:t>
       </w:r>
       <w:r>
-        <w:t xml:space="preserve">authenticates</w:t>
+        <w:t xml:space="preserve">Authenticates</w:t>
       </w:r>
       <w:r>
         <w:t xml:space="preserve"> </w:t>
       </w:r>
       <w:r>
-        <w:t xml:space="preserve">via</w:t>
+        <w:t xml:space="preserve">Via</w:t>
       </w:r>
       <w:r>
         <w:t xml:space="preserve"> </w:t>
       </w:r>
       <w:r>
-        <w:t xml:space="preserve">delegation</w:t>
+        <w:t xml:space="preserve">Delegation</w:t>
       </w:r>
       <w:r>
         <w:t xml:space="preserve"> </w:t>
@@ -75,7 +75,7 @@
         <w:pStyle w:val="FirstParagraph"/>
       </w:pPr>
       <w:r>
-        <w:t xml:space="preserve">This is one of a set of articles that illustrate a set of abstract components may be implemented in a particular architecture. These articles describe how the abstract components defined in the reference architecture [ref-arch] interact to perform a single use-case . This particular article describes a common use-case which allows a service (the relying party) to use the authentication capability of an identity provider, using the mature security assertion markup language (SAML) standard. This article focuses on a specific method of web-based signal signon-on.</w:t>
+        <w:t xml:space="preserve">This is one of a set of articles that illustrate a set of abstract components that may be implemented in a particular architecture. These articles describe how the abstract components defined in the reference architecture [IDPro ref-arch] interact to perform a single use-case . This particular article describes a common use-case which allows a service (the relying party) to use the authentication capability of an identity provider, using the mature security assertion markup language (SAML) standard. This article focuses on a specific method of web-based signal sign-on.</w:t>
       </w:r>
     </w:p>
     <w:p>
@@ -109,7 +109,7 @@
         <w:pStyle w:val="BodyText"/>
       </w:pPr>
       <w:r>
-        <w:t xml:space="preserve">The SAML specification supports mapping of identities between different names, or federated identity. This article is restricted to a single domain, such as a comercial entity which is providing access for its employees to services provided by vendors. In other words, a single domain of administration allows for the user identifiers to be shared.</w:t>
+        <w:t xml:space="preserve">The SAML specification supports mapping of identities between different names, or federated identity. This article is restricted to a single domain, such as an organization which is providing access for its employees to web-based services provided by third-party vendors. In other words, a single domain of administration allows for the user identifiers to be shared.</w:t>
       </w:r>
     </w:p>
     <w:p>
@@ -117,7 +117,7 @@
         <w:pStyle w:val="BodyText"/>
       </w:pPr>
       <w:r>
-        <w:t xml:space="preserve">Even a cursory review of the OASIS SAML standards documents [SAML Technical Overview] will reveal an extremely rich and flexible structure. This article represents a very thin slice of its possiblities focusing on the run-time aspect of authentication using the web (HTTPS) messaging protocol. Technically, we are discussing what OASIS calls the Web Browser SSO profile, using the POST binding.</w:t>
+        <w:t xml:space="preserve">Even a cursory review of the OASIS SAML standards documents [OASIS SAML Front], [SAML Technical Overview] will reveal an extremely rich and flexible structure. This article represents a very thin slice of its possiblities focusing on the run-time aspect of authentication using the web (HTTPS) messaging protocol. Technically, we are discussing what OASIS calls the Web Browser SSO profile, using the POST binding.</w:t>
       </w:r>
     </w:p>
     <w:p>
@@ -133,7 +133,7 @@
         <w:pStyle w:val="BodyText"/>
       </w:pPr>
       <w:r>
-        <w:t xml:space="preserve">The topic of signatures becomes quite deep quickly and is not covered in detail here. The SAML specification relies on the W3C Recommendation XML Signature Syntax and Processing [xml-sig], which may be of interest.</w:t>
+        <w:t xml:space="preserve">The topic of signatures becomes quite deep quickly and is not covered in detail here. The SAML specification relies on the W3C Recommendation XML Signature Syntax and Processing [W3C xml-sig], which may be of interest.</w:t>
       </w:r>
     </w:p>
     <w:p>
@@ -151,17 +151,89 @@
         <w:pStyle w:val="FirstParagraph"/>
       </w:pPr>
       <w:r>
-        <w:t xml:space="preserve">Please see the terminology in the reference architecture article [link].</w:t>
-      </w:r>
-    </w:p>
-    <w:p>
-      <w:pPr>
-        <w:pStyle w:val="BodyText"/>
-      </w:pPr>
-      <w:r>
-        <w:t xml:space="preserve">User Agent The user is not shown here, although he or she is operating the browser, which is called the user -agent.</w:t>
-      </w:r>
-    </w:p>
+        <w:t xml:space="preserve">Please see also the terminology in the reference architecture article [IDPro ref-arch].</w:t>
+      </w:r>
+    </w:p>
+    <w:tbl>
+      <w:tblPr>
+        <w:tblStyle w:val="Table"/>
+        <w:tblW w:type="pct" w:w="5000.0"/>
+        <w:tblLook w:firstRow="1"/>
+      </w:tblPr>
+      <w:tblGrid>
+        <w:gridCol w:w="4950"/>
+        <w:gridCol w:w="2970"/>
+      </w:tblGrid>
+      <w:tr>
+        <w:trPr>
+          <w:cnfStyle w:firstRow="1"/>
+        </w:trPr>
+        <w:tc>
+          <w:tcPr>
+            <w:tcBorders>
+              <w:bottom w:val="single"/>
+            </w:tcBorders>
+            <w:vAlign w:val="bottom"/>
+          </w:tcPr>
+          <w:p>
+            <w:pPr>
+              <w:pStyle w:val="Compact"/>
+              <w:jc w:val="left"/>
+            </w:pPr>
+            <w:r>
+              <w:rPr>
+                <w:b/>
+              </w:rPr>
+              <w:t xml:space="preserve">Item</w:t>
+            </w:r>
+          </w:p>
+        </w:tc>
+        <w:tc>
+          <w:tcPr>
+            <w:tcBorders>
+              <w:bottom w:val="single"/>
+            </w:tcBorders>
+            <w:vAlign w:val="bottom"/>
+          </w:tcPr>
+          <w:p>
+            <w:pPr>
+              <w:pStyle w:val="Compact"/>
+              <w:jc w:val="left"/>
+            </w:pPr>
+            <w:r>
+              <w:rPr>
+                <w:b/>
+              </w:rPr>
+              <w:t xml:space="preserve">Definition</w:t>
+            </w:r>
+          </w:p>
+        </w:tc>
+      </w:tr>
+      <w:tr>
+        <w:tc>
+          <w:p>
+            <w:pPr>
+              <w:pStyle w:val="Compact"/>
+              <w:jc w:val="left"/>
+            </w:pPr>
+            <w:r>
+              <w:t xml:space="preserve">User Agent</w:t>
+            </w:r>
+          </w:p>
+        </w:tc>
+        <w:tc>
+          <w:p>
+            <w:pPr>
+              <w:pStyle w:val="Compact"/>
+              <w:jc w:val="left"/>
+            </w:pPr>
+            <w:r>
+              <w:t xml:space="preserve">The user is not shown here, although he or she is operating the browser, which is called the user -agent.</w:t>
+            </w:r>
+          </w:p>
+        </w:tc>
+      </w:tr>
+    </w:tbl>
     <w:p>
       <w:pPr>
         <w:pStyle w:val="Heading1"/>
@@ -189,34 +261,46 @@
       <w:r>
         <w:t xml:space="preserve">The web user seeks resources at the relying party, which causes the user to authenticate to the identity provider, which then produces an authentication assertion. Subsequently the relying party consumes the assertion to establish a security context for the web user.</w:t>
       </w:r>
+    </w:p>
+    <w:p>
+      <w:pPr>
+        <w:pStyle w:val="Heading2"/>
+      </w:pPr>
+      <w:bookmarkStart w:id="25" w:name="architecture-types"/>
+      <w:r>
+        <w:t xml:space="preserve">Architecture Types</w:t>
+      </w:r>
+      <w:bookmarkEnd w:id="25"/>
+    </w:p>
+    <w:p>
+      <w:pPr>
+        <w:pStyle w:val="FirstParagraph"/>
+      </w:pPr>
+      <w:r>
+        <w:t xml:space="preserve">Of the types defined in [IDPro Introduction to IAM Architecture] this method applies to Cloud Environments.</w:t>
+      </w:r>
+    </w:p>
+    <w:p>
+      <w:pPr>
+        <w:pStyle w:val="Heading2"/>
+      </w:pPr>
+      <w:bookmarkStart w:id="26" w:name="actors"/>
+      <w:r>
+        <w:t xml:space="preserve">Actors</w:t>
+      </w:r>
+      <w:bookmarkEnd w:id="26"/>
+    </w:p>
+    <w:p>
+      <w:pPr>
+        <w:pStyle w:val="FirstParagraph"/>
+      </w:pPr>
+      <w:r>
+        <w:t xml:space="preserve">The user is the only actor. The user acts through the User Agent (the browser). The other participants in the use-case are systems</w:t>
+      </w:r>
       <w:r>
         <w:t xml:space="preserve"> </w:t>
       </w:r>
       <w:r>
-        <w:t xml:space="preserve">## Architecture Types</w:t>
-      </w:r>
-      <w:r>
-        <w:t xml:space="preserve"> </w:t>
-      </w:r>
-      <w:r>
-        <w:t xml:space="preserve">Of the types defined in [Introduction to IAM Architecture] this method applies to Cloud Environments.</w:t>
-      </w:r>
-      <w:r>
-        <w:t xml:space="preserve"> </w:t>
-      </w:r>
-      <w:r>
-        <w:t xml:space="preserve">## Actors</w:t>
-      </w:r>
-      <w:r>
-        <w:t xml:space="preserve"> </w:t>
-      </w:r>
-      <w:r>
-        <w:t xml:space="preserve">The user is the only actor. The user acts through the User Agent (the browser). The other participants in the use-case are systems</w:t>
-      </w:r>
-      <w:r>
-        <w:t xml:space="preserve"> </w:t>
-      </w:r>
-      <w:r>
         <w:t xml:space="preserve">“</w:t>
       </w:r>
       <w:r>
@@ -228,17 +312,23 @@
       <w:r>
         <w:t xml:space="preserve">, which we show as components.</w:t>
       </w:r>
-      <w:r>
-        <w:t xml:space="preserve"> </w:t>
-      </w:r>
-      <w:r>
-        <w:t xml:space="preserve">## Components</w:t>
-      </w:r>
-      <w:r>
-        <w:t xml:space="preserve"> </w:t>
-      </w:r>
-      <w:r>
-        <w:t xml:space="preserve">Theh following components are defined in [ref-arch]</w:t>
+    </w:p>
+    <w:p>
+      <w:pPr>
+        <w:pStyle w:val="Heading2"/>
+      </w:pPr>
+      <w:bookmarkStart w:id="27" w:name="components"/>
+      <w:r>
+        <w:t xml:space="preserve">Components</w:t>
+      </w:r>
+      <w:bookmarkEnd w:id="27"/>
+    </w:p>
+    <w:p>
+      <w:pPr>
+        <w:pStyle w:val="FirstParagraph"/>
+      </w:pPr>
+      <w:r>
+        <w:t xml:space="preserve">The following components are defined in [IDPro ref-arch]</w:t>
       </w:r>
     </w:p>
     <w:p>
@@ -305,11 +395,11 @@
       <w:pPr>
         <w:pStyle w:val="Heading2"/>
       </w:pPr>
-      <w:bookmarkStart w:id="25" w:name="assumptions"/>
+      <w:bookmarkStart w:id="28" w:name="assumptions"/>
       <w:r>
         <w:t xml:space="preserve">Assumptions</w:t>
       </w:r>
-      <w:bookmarkEnd w:id="25"/>
+      <w:bookmarkEnd w:id="28"/>
     </w:p>
     <w:p>
       <w:pPr>
@@ -331,18 +421,18 @@
       <w:pPr>
         <w:pStyle w:val="Heading2"/>
       </w:pPr>
-      <w:bookmarkStart w:id="26" w:name="preconditions"/>
+      <w:bookmarkStart w:id="29" w:name="preconditions"/>
       <w:r>
         <w:t xml:space="preserve">Preconditions</w:t>
       </w:r>
-      <w:bookmarkEnd w:id="26"/>
+      <w:bookmarkEnd w:id="29"/>
     </w:p>
     <w:p>
       <w:pPr>
         <w:pStyle w:val="FirstParagraph"/>
       </w:pPr>
       <w:r>
-        <w:t xml:space="preserve">Prior establishment of trust between the identity provider and the relying party.</w:t>
+        <w:t xml:space="preserve">There must be an established trust between the RP (Service Provider) and the IdP (Identity Provider) before SAML can be used for authentication.</w:t>
       </w:r>
       <w:r>
         <w:t xml:space="preserve"> </w:t>
@@ -360,7 +450,7 @@
         <w:t xml:space="preserve"> </w:t>
       </w:r>
       <w:r>
-        <w:t xml:space="preserve">[SAML Technical Overview]</w:t>
+        <w:t xml:space="preserve">[OASIS SAML Technical Overview]</w:t>
       </w:r>
     </w:p>
     <w:p>
@@ -375,11 +465,11 @@
       <w:pPr>
         <w:pStyle w:val="Heading2"/>
       </w:pPr>
-      <w:bookmarkStart w:id="27" w:name="postconditions"/>
+      <w:bookmarkStart w:id="30" w:name="postconditions"/>
       <w:r>
         <w:t xml:space="preserve">Postconditions</w:t>
       </w:r>
-      <w:bookmarkEnd w:id="27"/>
+      <w:bookmarkEnd w:id="30"/>
     </w:p>
     <w:p>
       <w:pPr>
@@ -393,11 +483,11 @@
       <w:pPr>
         <w:pStyle w:val="Heading2"/>
       </w:pPr>
-      <w:bookmarkStart w:id="28" w:name="basic-course-of-events"/>
+      <w:bookmarkStart w:id="31" w:name="basic-course-of-events"/>
       <w:r>
         <w:t xml:space="preserve">Basic Course of Events</w:t>
       </w:r>
-      <w:bookmarkEnd w:id="28"/>
+      <w:bookmarkEnd w:id="31"/>
     </w:p>
     <w:p>
       <w:pPr>
@@ -419,7 +509,7 @@
         <w:t xml:space="preserve">”</w:t>
       </w:r>
       <w:r>
-        <w:t xml:space="preserve">, without errors. See also the sequence diagram, below.</w:t>
+        <w:t xml:space="preserve">, without errors. See also the sequence diagram, below. See Alternative Paths for some variations.</w:t>
       </w:r>
     </w:p>
     <w:p>
@@ -445,9 +535,6 @@
       <w:r>
         <w:t xml:space="preserve">RP determines that the user is not logged in.</w:t>
       </w:r>
-      <w:r>
-        <w:br w:type="textWrapping"/>
-      </w:r>
     </w:p>
     <w:p>
       <w:pPr>
@@ -458,7 +545,7 @@
         </w:numPr>
       </w:pPr>
       <w:r>
-        <w:t xml:space="preserve">The RP prepares an Authentication Request message, which the RP signs. It is delivered to the user agent as a form targeted at the identity provider, which is known since there is a single configured IDP. The user agent (automatically via a client side script) sends the request to the IDP.</w:t>
+        <w:t xml:space="preserve">The RP prepares an Authentication Request message, which the RP may sign. It is delivered to the user agent as a form targeted at the identity provider, which is known since there is a single configured IDP. The user agent (automatically via a client side script) sends the request to the IDP.</w:t>
       </w:r>
     </w:p>
     <w:p>
@@ -482,7 +569,7 @@
         </w:numPr>
       </w:pPr>
       <w:r>
-        <w:t xml:space="preserve">The IDP validates the request and interprets its contents. The signature is checked and some field values are checked.</w:t>
+        <w:t xml:space="preserve">The IDP validates the request and interprets its contents. The signature is checked and some field values are checked (such as Issuer, AuthnContextClassRef, etc..)</w:t>
       </w:r>
     </w:p>
     <w:p>
@@ -533,7 +620,7 @@
         </w:numPr>
       </w:pPr>
       <w:r>
-        <w:t xml:space="preserve">The response is then sent back to the user-agent with instructions to use an HTTP POST to forward it to the RP.</w:t>
+        <w:t xml:space="preserve">The response is then sent back to the user-agent with instructions to use an HTTP POST to forward it to the RP. (The target RP URL is typically known to the IDP through initial configuration).</w:t>
       </w:r>
     </w:p>
     <w:p>
@@ -545,7 +632,7 @@
         </w:numPr>
       </w:pPr>
       <w:r>
-        <w:t xml:space="preserve">The RP ensures the signing certificate from the IDP is still valid, by checking for revocation.</w:t>
+        <w:t xml:space="preserve">The RP and ensures the signing certificate from the IDP is still valid, by checking for revocation.</w:t>
       </w:r>
     </w:p>
     <w:p>
@@ -557,7 +644,22 @@
         </w:numPr>
       </w:pPr>
       <w:r>
-        <w:t xml:space="preserve">The RP validates the Response and interprets its contents. The signature must be checked. The RP checks it against the already active assertions to prevent replay, and makes other checks. The RP then determines whether the authentication was successful.</w:t>
+        <w:t xml:space="preserve">The RP validates the Response and interprets its contents. The signature</w:t>
+      </w:r>
+      <w:r>
+        <w:t xml:space="preserve"> </w:t>
+      </w:r>
+      <w:r>
+        <w:rPr>
+          <w:b/>
+        </w:rPr>
+        <w:t xml:space="preserve">must</w:t>
+      </w:r>
+      <w:r>
+        <w:t xml:space="preserve"> </w:t>
+      </w:r>
+      <w:r>
+        <w:t xml:space="preserve">be checked. The RP checks it against the already active assertions to prevent replay, and makes other checks. The RP then determines whether the authentication was successful.</w:t>
       </w:r>
     </w:p>
     <w:p>
@@ -576,18 +678,18 @@
       <w:pPr>
         <w:pStyle w:val="Heading2"/>
       </w:pPr>
-      <w:bookmarkStart w:id="29" w:name="alternative-paths"/>
+      <w:bookmarkStart w:id="32" w:name="alternative-paths"/>
       <w:r>
         <w:t xml:space="preserve">Alternative Paths</w:t>
       </w:r>
-      <w:bookmarkEnd w:id="29"/>
+      <w:bookmarkEnd w:id="32"/>
     </w:p>
     <w:p>
       <w:pPr>
         <w:pStyle w:val="FirstParagraph"/>
       </w:pPr>
       <w:r>
-        <w:t xml:space="preserve">Step 3 may be replaced with an HTTP redirect. This is an allowed composition of the POST binding and the Redirect binding [bindings section 3.5]</w:t>
+        <w:t xml:space="preserve">Step 3 may be replaced with an HTTP redirect. This is an allowed composition of the POST binding and the Redirect binding [OASIS SAML bindings]</w:t>
       </w:r>
     </w:p>
     <w:p>
@@ -595,7 +697,7 @@
         <w:pStyle w:val="BodyText"/>
       </w:pPr>
       <w:r>
-        <w:t xml:space="preserve">There are also alternatives to the post method in step 5. [binding]</w:t>
+        <w:t xml:space="preserve">There are also alternatives to the post method in step 5. [OASIS SAML binding]</w:t>
       </w:r>
     </w:p>
     <w:p>
@@ -608,13 +710,21 @@
     </w:p>
     <w:p>
       <w:pPr>
+        <w:pStyle w:val="BodyText"/>
+      </w:pPr>
+      <w:r>
+        <w:t xml:space="preserve">The messages may be encrypted. For instance in step 8 the IDP may encrypt, and in step 10 the RP would need to decrypt the response.</w:t>
+      </w:r>
+    </w:p>
+    <w:p>
+      <w:pPr>
         <w:pStyle w:val="Heading2"/>
       </w:pPr>
-      <w:bookmarkStart w:id="30" w:name="exception-paths"/>
+      <w:bookmarkStart w:id="33" w:name="exception-paths"/>
       <w:r>
         <w:t xml:space="preserve">Exception Paths</w:t>
       </w:r>
-      <w:bookmarkEnd w:id="30"/>
+      <w:bookmarkEnd w:id="33"/>
     </w:p>
     <w:p>
       <w:pPr>
@@ -644,11 +754,11 @@
       <w:pPr>
         <w:pStyle w:val="Heading2"/>
       </w:pPr>
-      <w:bookmarkStart w:id="31" w:name="sequence-diagram"/>
+      <w:bookmarkStart w:id="34" w:name="sequence-diagram"/>
       <w:r>
         <w:t xml:space="preserve">Sequence Diagram</w:t>
       </w:r>
-      <w:bookmarkEnd w:id="31"/>
+      <w:bookmarkEnd w:id="34"/>
     </w:p>
     <w:p>
       <w:pPr>
@@ -670,7 +780,7 @@
                     </pic:cNvPicPr>
                   </pic:nvPicPr>
                   <pic:blipFill>
-                    <a:blip r:embed="rId32"/>
+                    <a:blip r:embed="rId35"/>
                     <a:stretch>
                       <a:fillRect/>
                     </a:stretch>
@@ -725,28 +835,75 @@
     </w:p>
     <w:p>
       <w:pPr>
-        <w:pStyle w:val="Heading2"/>
-      </w:pPr>
-      <w:bookmarkStart w:id="33" w:name="references"/>
+        <w:pStyle w:val="Heading1"/>
+      </w:pPr>
+      <w:bookmarkStart w:id="36" w:name="author-bio"/>
+      <w:r>
+        <w:t xml:space="preserve">Author Bio</w:t>
+      </w:r>
+      <w:bookmarkEnd w:id="36"/>
+    </w:p>
+    <w:p>
+      <w:pPr>
+        <w:pStyle w:val="FirstParagraph"/>
+      </w:pPr>
+      <w:r>
+        <w:t xml:space="preserve">George Dobbs manages architects at a major insurance company. He is also the chairman of the IDPro Body of Knowledge Committee. One of his interests is modernizing the use of Identity and Access Management techniques used by the firm. He is particularly interested in the area of customer-facing applications including approaches to fraud prevention in call center and digital contexts. Related to this, he is interested in the evolution of distributed session management – notably distributed session termination. He is a founding member of IDPro and represented his firm in the Identity Ecosystem Steering Group (IDESG). Prior to his current position, he lead the development of customer facing identity for web sites at three other insurers. He has led a local identity and access management user group since 2004. Prior to that he was the chairman of the Network Applications Consortium.</w:t>
+      </w:r>
+    </w:p>
+    <w:p>
+      <w:pPr>
+        <w:pStyle w:val="Heading1"/>
+      </w:pPr>
+      <w:bookmarkStart w:id="37" w:name="acknowlegements"/>
+      <w:r>
+        <w:t xml:space="preserve">Acknowlegements</w:t>
+      </w:r>
+      <w:bookmarkEnd w:id="37"/>
+    </w:p>
+    <w:p>
+      <w:pPr>
+        <w:pStyle w:val="FirstParagraph"/>
+      </w:pPr>
+      <w:r>
+        <w:t xml:space="preserve">The author would like to express gratitude to Chris Olsen and Bernard Carlier for their review and suggestions for improvement of this text.</w:t>
+      </w:r>
+    </w:p>
+    <w:p>
+      <w:pPr>
+        <w:pStyle w:val="Heading1"/>
+      </w:pPr>
+      <w:bookmarkStart w:id="38" w:name="references"/>
       <w:r>
         <w:t xml:space="preserve">References</w:t>
       </w:r>
-      <w:bookmarkEnd w:id="33"/>
+      <w:bookmarkEnd w:id="38"/>
     </w:p>
     <w:p>
       <w:pPr>
         <w:pStyle w:val="FirstParagraph"/>
       </w:pPr>
       <w:r>
-        <w:t xml:space="preserve">[SAML Technical Overview] https://www.oasis-open.org/committees/download.php/27819/sstc-saml-tech-overview-2.0-cd-02.pdf which points to more detailed documents such as the core, profiles and bindings.</w:t>
-      </w:r>
+        <w:t xml:space="preserve">[IDPro Introduction to IAM Architecture]</w:t>
+      </w:r>
+      <w:r>
+        <w:t xml:space="preserve"> </w:t>
+      </w:r>
+      <w:hyperlink r:id="rId39">
+        <w:r>
+          <w:rPr>
+            <w:rStyle w:val="Hyperlink"/>
+          </w:rPr>
+          <w:t xml:space="preserve">https://bok.idpro.org/article/id/38/</w:t>
+        </w:r>
+      </w:hyperlink>
     </w:p>
     <w:p>
       <w:pPr>
         <w:pStyle w:val="BodyText"/>
       </w:pPr>
       <w:r>
-        <w:t xml:space="preserve">[Introduction to IAM Architecture] https://www.oasis-open.org/committees/download.php/27819/sstc-saml-tech-overview-2.0-cd-02.pdf</w:t>
+        <w:t xml:space="preserve">[IDPRo ref-arch] to be published concurrently in idpro bok*</w:t>
       </w:r>
     </w:p>
     <w:p>
@@ -754,7 +911,7 @@
         <w:pStyle w:val="BodyText"/>
       </w:pPr>
       <w:r>
-        <w:t xml:space="preserve">[ref-arch] to be published concurrently in idpro bok*</w:t>
+        <w:t xml:space="preserve">[OASIS SAML binding] http://docs.oasis-open.org/security/saml/v2.0/saml-bindings-2.0-os.pdf</w:t>
       </w:r>
     </w:p>
     <w:p>
@@ -762,7 +919,7 @@
         <w:pStyle w:val="BodyText"/>
       </w:pPr>
       <w:r>
-        <w:t xml:space="preserve">[saml-core] https://docs.oasis-open.org/security/saml/v2.0/saml-core-2.0-os.pdf</w:t>
+        <w:t xml:space="preserve">[OASIS SAML core] https://docs.oasis-open.org/security/saml/v2.0/saml-core-2.0-os.pdf</w:t>
       </w:r>
     </w:p>
     <w:p>
@@ -770,15 +927,26 @@
         <w:pStyle w:val="BodyText"/>
       </w:pPr>
       <w:r>
-        <w:t xml:space="preserve">[saml-profiles] http://docs.oasis-open.org/security/saml/v2.0/saml-profiles-2.0-os.pdf</w:t>
-      </w:r>
+        <w:t xml:space="preserve">[OASIS SAML Front]</w:t>
+      </w:r>
+      <w:r>
+        <w:t xml:space="preserve"> </w:t>
+      </w:r>
+      <w:hyperlink r:id="rId40">
+        <w:r>
+          <w:rPr>
+            <w:rStyle w:val="Hyperlink"/>
+          </w:rPr>
+          <w:t xml:space="preserve">https://wiki.oasis-open.org/security/FrontPage#SAML_V2.0_Standard</w:t>
+        </w:r>
+      </w:hyperlink>
     </w:p>
     <w:p>
       <w:pPr>
         <w:pStyle w:val="BodyText"/>
       </w:pPr>
       <w:r>
-        <w:t xml:space="preserve">[binding] http://docs.oasis-open.org/security/saml/v2.0/saml-bindings-2.0-os.pdf</w:t>
+        <w:t xml:space="preserve">[OASIS SAML profiles] http://docs.oasis-open.org/security/saml/v2.0/saml-profiles-2.0-os.pdf</w:t>
       </w:r>
     </w:p>
     <w:p>
@@ -786,7 +954,32 @@
         <w:pStyle w:val="BodyText"/>
       </w:pPr>
       <w:r>
-        <w:t xml:space="preserve">[xml-sig] https://www.w3.org/TR/xmldsig-core/#sec-CoreValidation</w:t>
+        <w:t xml:space="preserve">[OASIS SAML Technical Overview]</w:t>
+      </w:r>
+      <w:r>
+        <w:t xml:space="preserve"> </w:t>
+      </w:r>
+      <w:hyperlink r:id="rId41">
+        <w:r>
+          <w:rPr>
+            <w:rStyle w:val="Hyperlink"/>
+          </w:rPr>
+          <w:t xml:space="preserve">https://www.oasis-open.org/committees/download.php/27819/sstc-saml-tech-overview-2.0-cd-02.pdf</w:t>
+        </w:r>
+      </w:hyperlink>
+      <w:r>
+        <w:t xml:space="preserve"> </w:t>
+      </w:r>
+      <w:r>
+        <w:t xml:space="preserve">This points to more detailed documents such as the core, profiles and bindings.</w:t>
+      </w:r>
+    </w:p>
+    <w:p>
+      <w:pPr>
+        <w:pStyle w:val="BodyText"/>
+      </w:pPr>
+      <w:r>
+        <w:t xml:space="preserve">[W3C xml-sig] https://www.w3.org/TR/xmldsig-core/#sec-CoreValidation</w:t>
       </w:r>
     </w:p>
     <w:sectPr>

</xml_diff>